<commit_message>
schemas figures et amelioration E2
</commit_message>
<xml_diff>
--- a/Rapport_E1/RapportE1_v20230106.docx
+++ b/Rapport_E1/RapportE1_v20230106.docx
@@ -142,9 +142,6 @@
                 </w:rPr>
                 <w:alias w:val="Sous-titre"/>
                 <w:id w:val="15524255"/>
-                <w:placeholder>
-                  <w:docPart w:val="C1D14BDF58354076A38A33D516B464DC"/>
-                </w:placeholder>
                 <w:dataBinding w:prefixMappings="xmlns:ns0='http://schemas.openxmlformats.org/package/2006/metadata/core-properties' xmlns:ns1='http://purl.org/dc/elements/1.1/'" w:xpath="/ns0:coreProperties[1]/ns1:subject[1]" w:storeItemID="{6C3C8BC8-F283-45AE-878A-BAB7291924A1}"/>
                 <w:text/>
               </w:sdtPr>
@@ -173,7 +170,23 @@
                         <w:sz w:val="44"/>
                         <w:szCs w:val="44"/>
                       </w:rPr>
-                      <w:t>Détection de recommandation d’un produit de prêt-à-porter</w:t>
+                      <w:t>Détection de</w:t>
+                    </w:r>
+                    <w:r>
+                      <w:rPr>
+                        <w:rFonts w:ascii="Arial Narrow" w:eastAsiaTheme="majorEastAsia" w:hAnsi="Arial Narrow" w:cstheme="minorHAnsi"/>
+                        <w:sz w:val="44"/>
+                        <w:szCs w:val="44"/>
+                      </w:rPr>
+                      <w:t xml:space="preserve"> recommandation d’un produit de             </w:t>
+                    </w:r>
+                    <w:r>
+                      <w:rPr>
+                        <w:rFonts w:ascii="Arial Narrow" w:eastAsiaTheme="majorEastAsia" w:hAnsi="Arial Narrow" w:cstheme="minorHAnsi"/>
+                        <w:sz w:val="44"/>
+                        <w:szCs w:val="44"/>
+                      </w:rPr>
+                      <w:t>prêt-à-porter</w:t>
                     </w:r>
                   </w:p>
                 </w:tc>
@@ -215,9 +228,6 @@
                 </w:rPr>
                 <w:alias w:val="Auteur"/>
                 <w:id w:val="15524260"/>
-                <w:placeholder>
-                  <w:docPart w:val="A6D5BA6ABD9B4026A9C0876A015B7577"/>
-                </w:placeholder>
                 <w:dataBinding w:prefixMappings="xmlns:ns0='http://schemas.openxmlformats.org/package/2006/metadata/core-properties' xmlns:ns1='http://purl.org/dc/elements/1.1/'" w:xpath="/ns0:coreProperties[1]/ns1:creator[1]" w:storeItemID="{6C3C8BC8-F283-45AE-878A-BAB7291924A1}"/>
                 <w:text/>
               </w:sdtPr>
@@ -8739,6 +8749,7 @@
       <w:r>
         <w:rPr>
           <w:rFonts w:ascii="Arial Narrow" w:hAnsi="Arial Narrow"/>
+          <w:highlight w:val="red"/>
         </w:rPr>
         <w:t xml:space="preserve">L’utilisation du code </w:t>
       </w:r>
@@ -8746,6 +8757,7 @@
         <w:rPr>
           <w:rFonts w:ascii="Arial Narrow" w:hAnsi="Arial Narrow"/>
           <w:noProof/>
+          <w:highlight w:val="red"/>
           <w:lang w:eastAsia="fr-FR"/>
         </w:rPr>
         <w:drawing>
@@ -8797,18 +8809,21 @@
       <w:r>
         <w:rPr>
           <w:rFonts w:ascii="Arial Narrow" w:hAnsi="Arial Narrow"/>
+          <w:highlight w:val="red"/>
         </w:rPr>
         <w:t xml:space="preserve">a permis de mettre en évidence l’existence d’un </w:t>
       </w:r>
       <w:r>
         <w:rPr>
           <w:rFonts w:ascii="Arial Narrow" w:hAnsi="Arial Narrow"/>
+          <w:highlight w:val="red"/>
         </w:rPr>
         <w:t xml:space="preserve">unique </w:t>
       </w:r>
       <w:r>
         <w:rPr>
           <w:rFonts w:ascii="Arial Narrow" w:hAnsi="Arial Narrow"/>
+          <w:highlight w:val="red"/>
         </w:rPr>
         <w:t>doublon dans le jeu de données.</w:t>
       </w:r>
@@ -13272,7 +13287,7 @@
     </w:p>
     <w:tbl>
       <w:tblPr>
-        <w:tblStyle w:val="Grilleclaire"/>
+        <w:tblStyle w:val="Grilleclaire2"/>
         <w:tblW w:w="0" w:type="auto"/>
         <w:tblLook w:val="04A0"/>
       </w:tblPr>
@@ -14304,7 +14319,7 @@
     </w:p>
     <w:tbl>
       <w:tblPr>
-        <w:tblStyle w:val="Grilleclaire"/>
+        <w:tblStyle w:val="Grilleclaire2"/>
         <w:tblW w:w="10805" w:type="dxa"/>
         <w:tblInd w:w="-857" w:type="dxa"/>
         <w:tblLook w:val="04A0"/>
@@ -14622,14 +14637,7 @@
                 <w:rFonts w:ascii="Arial Narrow" w:hAnsi="Arial Narrow"/>
                 <w:sz w:val="18"/>
               </w:rPr>
-              <w:t>min_delta</w:t>
-            </w:r>
-            <w:r>
-              <w:rPr>
-                <w:rFonts w:ascii="Arial Narrow" w:hAnsi="Arial Narrow"/>
-                <w:sz w:val="18"/>
-              </w:rPr>
-              <w:t>=1.10-4, patience=5,</w:t>
+              <w:t>min_delta=1.10-4, patience=5,</w:t>
             </w:r>
           </w:p>
           <w:p>
@@ -14645,21 +14653,7 @@
                 <w:rFonts w:ascii="Arial Narrow" w:hAnsi="Arial Narrow"/>
                 <w:sz w:val="18"/>
               </w:rPr>
-              <w:t>restore_best_weig</w:t>
-            </w:r>
-            <w:r>
-              <w:rPr>
-                <w:rFonts w:ascii="Arial Narrow" w:hAnsi="Arial Narrow"/>
-                <w:sz w:val="18"/>
-              </w:rPr>
-              <w:t>hts</w:t>
-            </w:r>
-            <w:r>
-              <w:rPr>
-                <w:rFonts w:ascii="Arial Narrow" w:hAnsi="Arial Narrow"/>
-                <w:sz w:val="18"/>
-              </w:rPr>
-              <w:t>=True</w:t>
+              <w:t>restore_best_weights=True</w:t>
             </w:r>
           </w:p>
         </w:tc>
@@ -14850,7 +14844,7 @@
             <v:path o:extrusionok="f" gradientshapeok="t" o:connecttype="rect"/>
             <o:lock v:ext="edit" aspectratio="t"/>
           </v:shapetype>
-          <v:shape id="_x0000_i1026" type="#_x0000_t75" style="width:6in;height:240pt">
+          <v:shape id="_x0000_i1025" type="#_x0000_t75" style="width:6in;height:240pt">
             <v:imagedata r:id="rId37" o:title="learning_curve_bilstm_1c100n"/>
           </v:shape>
         </w:pict>
@@ -16466,7 +16460,7 @@
           <w:rFonts w:ascii="Arial Narrow" w:hAnsi="Arial Narrow"/>
         </w:rPr>
         <w:pict>
-          <v:shape id="_x0000_i1025" type="#_x0000_t75" style="width:453pt;height:228pt">
+          <v:shape id="_x0000_i1026" type="#_x0000_t75" style="width:453pt;height:228pt">
             <v:imagedata r:id="rId44" o:title="wandb_alerting_lstm_1c128n"/>
           </v:shape>
         </w:pict>
@@ -16664,7 +16658,7 @@
             <w:rPr>
               <w:noProof/>
             </w:rPr>
-            <w:t>- 19 -</w:t>
+            <w:t>- 20 -</w:t>
           </w:r>
         </w:fldSimple>
       </w:p>
@@ -18567,8 +18561,8 @@
       <w:bCs/>
     </w:rPr>
   </w:style>
-  <w:style w:type="table" w:customStyle="1" w:styleId="Tramemoyenne1">
-    <w:name w:val="Medium Shading 1"/>
+  <w:style w:type="table" w:customStyle="1" w:styleId="Tramemoyenne12">
+    <w:name w:val="Trame moyenne 12"/>
     <w:basedOn w:val="TableauNormal"/>
     <w:uiPriority w:val="63"/>
     <w:rsid w:val="00C8036B"/>
@@ -18757,8 +18751,8 @@
       </w:tcPr>
     </w:tblStylePr>
   </w:style>
-  <w:style w:type="table" w:customStyle="1" w:styleId="Grilleclaire">
-    <w:name w:val="Light Grid"/>
+  <w:style w:type="table" w:customStyle="1" w:styleId="Grilleclaire2">
+    <w:name w:val="Grille claire2"/>
     <w:basedOn w:val="TableauNormal"/>
     <w:uiPriority w:val="62"/>
     <w:rsid w:val="00C8036B"/>
@@ -18923,68 +18917,6 @@
         </w:p>
       </w:docPartBody>
     </w:docPart>
-    <w:docPart>
-      <w:docPartPr>
-        <w:name w:val="9405D72256E9405DB17CC545F108BF9D"/>
-        <w:category>
-          <w:name w:val="Général"/>
-          <w:gallery w:val="placeholder"/>
-        </w:category>
-        <w:types>
-          <w:type w:val="bbPlcHdr"/>
-        </w:types>
-        <w:behaviors>
-          <w:behavior w:val="content"/>
-        </w:behaviors>
-        <w:guid w:val="{D672FBD8-E367-4D7F-B24A-CA1F15AC8F3A}"/>
-      </w:docPartPr>
-      <w:docPartBody>
-        <w:p>
-          <w:pPr>
-            <w:pStyle w:val="9405D72256E9405DB17CC545F108BF9D"/>
-          </w:pPr>
-          <w:r>
-            <w:rPr>
-              <w:rFonts w:asciiTheme="majorHAnsi" w:eastAsiaTheme="majorEastAsia" w:hAnsiTheme="majorHAnsi" w:cstheme="majorBidi"/>
-              <w:sz w:val="80"/>
-              <w:szCs w:val="80"/>
-            </w:rPr>
-            <w:t>[Tapez le titre du document]</w:t>
-          </w:r>
-        </w:p>
-      </w:docPartBody>
-    </w:docPart>
-    <w:docPart>
-      <w:docPartPr>
-        <w:name w:val="C1D14BDF58354076A38A33D516B464DC"/>
-        <w:category>
-          <w:name w:val="Général"/>
-          <w:gallery w:val="placeholder"/>
-        </w:category>
-        <w:types>
-          <w:type w:val="bbPlcHdr"/>
-        </w:types>
-        <w:behaviors>
-          <w:behavior w:val="content"/>
-        </w:behaviors>
-        <w:guid w:val="{AD89FDB6-BBD4-4EF4-927F-D3C6856BBAC2}"/>
-      </w:docPartPr>
-      <w:docPartBody>
-        <w:p>
-          <w:pPr>
-            <w:pStyle w:val="C1D14BDF58354076A38A33D516B464DC"/>
-          </w:pPr>
-          <w:r>
-            <w:rPr>
-              <w:rFonts w:asciiTheme="majorHAnsi" w:eastAsiaTheme="majorEastAsia" w:hAnsiTheme="majorHAnsi" w:cstheme="majorBidi"/>
-              <w:sz w:val="44"/>
-              <w:szCs w:val="44"/>
-            </w:rPr>
-            <w:t>[Tapez le sous-titre du document]</w:t>
-          </w:r>
-        </w:p>
-      </w:docPartBody>
-    </w:docPart>
   </w:docParts>
 </w:glossaryDocument>
 </file>
@@ -19061,7 +18993,9 @@
   </w:compat>
   <w:rsids>
     <w:rsidRoot w:val="00EF0B1A"/>
+    <w:rsid w:val="00731CC0"/>
     <w:rsid w:val="00AF257F"/>
+    <w:rsid w:val="00D1013C"/>
     <w:rsid w:val="00EC3626"/>
     <w:rsid w:val="00EF0B1A"/>
   </w:rsids>

</xml_diff>